<commit_message>
Cambios hablados en la BBDD
</commit_message>
<xml_diff>
--- a/informe_programacionOK.docx
+++ b/informe_programacionOK.docx
@@ -1,6 +1,6 @@
 
 <file path=word/document.xml><?xml version="1.0" encoding="utf-8"?>
-<w:document xmlns:wpc="http://schemas.microsoft.com/office/word/2010/wordprocessingCanvas" xmlns:cx="http://schemas.microsoft.com/office/drawing/2014/chartex" xmlns:mc="http://schemas.openxmlformats.org/markup-compatibility/2006" xmlns:o="urn:schemas-microsoft-com:office:office" xmlns:r="http://schemas.openxmlformats.org/officeDocument/2006/relationships" xmlns:m="http://schemas.openxmlformats.org/officeDocument/2006/math" xmlns:v="urn:schemas-microsoft-com:vml" xmlns:wp14="http://schemas.microsoft.com/office/word/2010/wordprocessingDrawing" xmlns:wp="http://schemas.openxmlformats.org/drawingml/2006/wordprocessingDrawing" xmlns:w10="urn:schemas-microsoft-com:office:word" xmlns:w="http://schemas.openxmlformats.org/wordprocessingml/2006/main" xmlns:w14="http://schemas.microsoft.com/office/word/2010/wordml" xmlns:w15="http://schemas.microsoft.com/office/word/2012/wordml" xmlns:w16se="http://schemas.microsoft.com/office/word/2015/wordml/symex" xmlns:wpg="http://schemas.microsoft.com/office/word/2010/wordprocessingGroup" xmlns:wpi="http://schemas.microsoft.com/office/word/2010/wordprocessingInk" xmlns:wne="http://schemas.microsoft.com/office/word/2006/wordml" xmlns:wps="http://schemas.microsoft.com/office/word/2010/wordprocessingShape" mc:Ignorable="w14 w15 w16se wp14">
+<w:document xmlns:wpc="http://schemas.microsoft.com/office/word/2010/wordprocessingCanvas" xmlns:cx="http://schemas.microsoft.com/office/drawing/2014/chartex" xmlns:cx1="http://schemas.microsoft.com/office/drawing/2015/9/8/chartex" xmlns:cx2="http://schemas.microsoft.com/office/drawing/2015/10/21/chartex" xmlns:cx3="http://schemas.microsoft.com/office/drawing/2016/5/9/chartex" xmlns:cx4="http://schemas.microsoft.com/office/drawing/2016/5/10/chartex" xmlns:cx5="http://schemas.microsoft.com/office/drawing/2016/5/11/chartex" xmlns:cx6="http://schemas.microsoft.com/office/drawing/2016/5/12/chartex" xmlns:cx7="http://schemas.microsoft.com/office/drawing/2016/5/13/chartex" xmlns:cx8="http://schemas.microsoft.com/office/drawing/2016/5/14/chartex" xmlns:mc="http://schemas.openxmlformats.org/markup-compatibility/2006" xmlns:aink="http://schemas.microsoft.com/office/drawing/2016/ink" xmlns:am3d="http://schemas.microsoft.com/office/drawing/2017/model3d" xmlns:o="urn:schemas-microsoft-com:office:office" xmlns:r="http://schemas.openxmlformats.org/officeDocument/2006/relationships" xmlns:m="http://schemas.openxmlformats.org/officeDocument/2006/math" xmlns:v="urn:schemas-microsoft-com:vml" xmlns:wp14="http://schemas.microsoft.com/office/word/2010/wordprocessingDrawing" xmlns:wp="http://schemas.openxmlformats.org/drawingml/2006/wordprocessingDrawing" xmlns:w10="urn:schemas-microsoft-com:office:word" xmlns:w="http://schemas.openxmlformats.org/wordprocessingml/2006/main" xmlns:w14="http://schemas.microsoft.com/office/word/2010/wordml" xmlns:w15="http://schemas.microsoft.com/office/word/2012/wordml" xmlns:w16cid="http://schemas.microsoft.com/office/word/2016/wordml/cid" xmlns:w16se="http://schemas.microsoft.com/office/word/2015/wordml/symex" xmlns:wpg="http://schemas.microsoft.com/office/word/2010/wordprocessingGroup" xmlns:wpi="http://schemas.microsoft.com/office/word/2010/wordprocessingInk" xmlns:wne="http://schemas.microsoft.com/office/word/2006/wordml" xmlns:wps="http://schemas.microsoft.com/office/word/2010/wordprocessingShape" mc:Ignorable="w14 w15 w16se w16cid wp14">
   <w:body>
     <w:sdt>
       <w:sdtPr>
@@ -999,12 +999,26 @@
         <w:rPr>
           <w:sz w:val="28"/>
         </w:rPr>
-        <w:t>Consiguiendo de esta forma un programa completo que nos permita abarcar todos los aspectos mas importantes del mund</w:t>
-      </w:r>
+        <w:t xml:space="preserve">Consiguiendo de esta forma un programa completo que nos permita abarcar todos los aspectos </w:t>
+      </w:r>
+      <w:proofErr w:type="spellStart"/>
       <w:r>
         <w:rPr>
           <w:sz w:val="28"/>
         </w:rPr>
+        <w:t>mas</w:t>
+      </w:r>
+      <w:proofErr w:type="spellEnd"/>
+      <w:r>
+        <w:rPr>
+          <w:sz w:val="28"/>
+        </w:rPr>
+        <w:t xml:space="preserve"> importantes del mund</w:t>
+      </w:r>
+      <w:r>
+        <w:rPr>
+          <w:sz w:val="28"/>
+        </w:rPr>
         <w:t>ial otorgando una experiencia al</w:t>
       </w:r>
       <w:r>
@@ -1090,7 +1104,21 @@
         <w:rPr>
           <w:sz w:val="28"/>
         </w:rPr>
-        <w:t xml:space="preserve">El objetivo de la practica es la correcta explicación </w:t>
+        <w:t xml:space="preserve">El objetivo de la </w:t>
+      </w:r>
+      <w:proofErr w:type="spellStart"/>
+      <w:r>
+        <w:rPr>
+          <w:sz w:val="28"/>
+        </w:rPr>
+        <w:t>practica</w:t>
+      </w:r>
+      <w:proofErr w:type="spellEnd"/>
+      <w:r>
+        <w:rPr>
+          <w:sz w:val="28"/>
+        </w:rPr>
+        <w:t xml:space="preserve"> es la correcta explicación </w:t>
       </w:r>
       <w:r>
         <w:rPr>
@@ -1439,7 +1467,25 @@
           <w:sz w:val="24"/>
           <w:szCs w:val="56"/>
         </w:rPr>
-        <w:t>El paquete fachada pos</w:t>
+        <w:t xml:space="preserve">El </w:t>
+      </w:r>
+      <w:proofErr w:type="gramStart"/>
+      <w:r>
+        <w:rPr>
+          <w:rFonts w:ascii="Open Sans" w:hAnsi="Open Sans" w:cs="Open Sans"/>
+          <w:sz w:val="24"/>
+          <w:szCs w:val="56"/>
+        </w:rPr>
+        <w:t>paquete fachada</w:t>
+      </w:r>
+      <w:proofErr w:type="gramEnd"/>
+      <w:r>
+        <w:rPr>
+          <w:rFonts w:ascii="Open Sans" w:hAnsi="Open Sans" w:cs="Open Sans"/>
+          <w:sz w:val="24"/>
+          <w:szCs w:val="56"/>
+        </w:rPr>
+        <w:t xml:space="preserve"> pos</w:t>
       </w:r>
       <w:r>
         <w:rPr>
@@ -1537,7 +1583,25 @@
           <w:sz w:val="24"/>
           <w:szCs w:val="56"/>
         </w:rPr>
-        <w:t xml:space="preserve">la función de cada clase pasaremos a una descripción mas profunda. </w:t>
+        <w:t xml:space="preserve">la función de cada clase pasaremos a una descripción </w:t>
+      </w:r>
+      <w:proofErr w:type="spellStart"/>
+      <w:r>
+        <w:rPr>
+          <w:rFonts w:ascii="Open Sans" w:hAnsi="Open Sans" w:cs="Open Sans"/>
+          <w:sz w:val="24"/>
+          <w:szCs w:val="56"/>
+        </w:rPr>
+        <w:t>mas</w:t>
+      </w:r>
+      <w:proofErr w:type="spellEnd"/>
+      <w:r>
+        <w:rPr>
+          <w:rFonts w:ascii="Open Sans" w:hAnsi="Open Sans" w:cs="Open Sans"/>
+          <w:sz w:val="24"/>
+          <w:szCs w:val="56"/>
+        </w:rPr>
+        <w:t xml:space="preserve"> profunda. </w:t>
       </w:r>
     </w:p>
     <w:p>
@@ -1939,12 +2003,21 @@
         </w:rPr>
         <w:t xml:space="preserve">. </w:t>
       </w:r>
-      <w:r>
-        <w:rPr>
-          <w:rFonts w:ascii="Open Sans" w:hAnsi="Open Sans" w:cs="Open Sans"/>
-          <w:sz w:val="24"/>
-        </w:rPr>
-        <w:t>Además es el paquete con más nú</w:t>
+      <w:proofErr w:type="gramStart"/>
+      <w:r>
+        <w:rPr>
+          <w:rFonts w:ascii="Open Sans" w:hAnsi="Open Sans" w:cs="Open Sans"/>
+          <w:sz w:val="24"/>
+        </w:rPr>
+        <w:t>Además</w:t>
+      </w:r>
+      <w:proofErr w:type="gramEnd"/>
+      <w:r>
+        <w:rPr>
+          <w:rFonts w:ascii="Open Sans" w:hAnsi="Open Sans" w:cs="Open Sans"/>
+          <w:sz w:val="24"/>
+        </w:rPr>
+        <w:t xml:space="preserve"> es el paquete con más nú</w:t>
       </w:r>
       <w:r>
         <w:rPr>
@@ -1997,6 +2070,7 @@
         <w:lastRenderedPageBreak/>
         <w:t xml:space="preserve">El bloque blanco es un JPanel llamado </w:t>
       </w:r>
+      <w:proofErr w:type="spellStart"/>
       <w:r>
         <w:rPr>
           <w:rFonts w:ascii="Open Sans" w:hAnsi="Open Sans" w:cs="Open Sans"/>
@@ -2006,6 +2080,7 @@
         </w:rPr>
         <w:t>displayInterno</w:t>
       </w:r>
+      <w:proofErr w:type="spellEnd"/>
       <w:r>
         <w:rPr>
           <w:rFonts w:ascii="Open Sans" w:hAnsi="Open Sans" w:cs="Open Sans"/>
@@ -2032,8 +2107,25 @@
           <w:rFonts w:ascii="Open Sans" w:hAnsi="Open Sans" w:cs="Open Sans"/>
           <w:sz w:val="24"/>
         </w:rPr>
-        <w:t xml:space="preserve">del paquete. Cada ves que despliega un nuevo panel el contendió de </w:t>
-      </w:r>
+        <w:t xml:space="preserve">del paquete. Cada </w:t>
+      </w:r>
+      <w:proofErr w:type="spellStart"/>
+      <w:r>
+        <w:rPr>
+          <w:rFonts w:ascii="Open Sans" w:hAnsi="Open Sans" w:cs="Open Sans"/>
+          <w:sz w:val="24"/>
+        </w:rPr>
+        <w:t>ves</w:t>
+      </w:r>
+      <w:proofErr w:type="spellEnd"/>
+      <w:r>
+        <w:rPr>
+          <w:rFonts w:ascii="Open Sans" w:hAnsi="Open Sans" w:cs="Open Sans"/>
+          <w:sz w:val="24"/>
+        </w:rPr>
+        <w:t xml:space="preserve"> que despliega un nuevo panel el contendió de </w:t>
+      </w:r>
+      <w:proofErr w:type="spellStart"/>
       <w:r>
         <w:rPr>
           <w:rFonts w:ascii="Open Sans" w:hAnsi="Open Sans" w:cs="Open Sans"/>
@@ -2041,6 +2133,7 @@
         </w:rPr>
         <w:t>displayInterno</w:t>
       </w:r>
+      <w:proofErr w:type="spellEnd"/>
       <w:r>
         <w:rPr>
           <w:rFonts w:ascii="Open Sans" w:hAnsi="Open Sans" w:cs="Open Sans"/>
@@ -2069,6 +2162,8 @@
         </w:rPr>
         <w:t xml:space="preserve">, luego se repinta el panel. De esta tarea se encarga el método </w:t>
       </w:r>
+      <w:proofErr w:type="spellStart"/>
+      <w:proofErr w:type="gramStart"/>
       <w:r>
         <w:rPr>
           <w:rFonts w:ascii="Open Sans" w:hAnsi="Open Sans" w:cs="Open Sans"/>
@@ -2076,7 +2171,27 @@
           <w:i/>
           <w:sz w:val="24"/>
         </w:rPr>
-        <w:t>cargarPanel(JPanel)</w:t>
+        <w:t>cargarPanel</w:t>
+      </w:r>
+      <w:proofErr w:type="spellEnd"/>
+      <w:r>
+        <w:rPr>
+          <w:rFonts w:ascii="Open Sans" w:hAnsi="Open Sans" w:cs="Open Sans"/>
+          <w:b/>
+          <w:i/>
+          <w:sz w:val="24"/>
+        </w:rPr>
+        <w:t>(</w:t>
+      </w:r>
+      <w:proofErr w:type="gramEnd"/>
+      <w:r>
+        <w:rPr>
+          <w:rFonts w:ascii="Open Sans" w:hAnsi="Open Sans" w:cs="Open Sans"/>
+          <w:b/>
+          <w:i/>
+          <w:sz w:val="24"/>
+        </w:rPr>
+        <w:t>JPanel)</w:t>
       </w:r>
       <w:r>
         <w:rPr>
@@ -2106,6 +2221,7 @@
         </w:rPr>
         <w:t xml:space="preserve">se hiso a la clase principal un </w:t>
       </w:r>
+      <w:proofErr w:type="spellStart"/>
       <w:r>
         <w:rPr>
           <w:rFonts w:ascii="Open Sans" w:hAnsi="Open Sans" w:cs="Open Sans"/>
@@ -2114,6 +2230,7 @@
         </w:rPr>
         <w:t>Singleton</w:t>
       </w:r>
+      <w:proofErr w:type="spellEnd"/>
       <w:r>
         <w:rPr>
           <w:rFonts w:ascii="Open Sans" w:hAnsi="Open Sans" w:cs="Open Sans"/>
@@ -2137,6 +2254,8 @@
         </w:rPr>
         <w:t xml:space="preserve">En otra ventana que tenemos que hacer hincapié es </w:t>
       </w:r>
+      <w:proofErr w:type="spellStart"/>
+      <w:proofErr w:type="gramStart"/>
       <w:r>
         <w:rPr>
           <w:rFonts w:ascii="Open Sans" w:hAnsi="Open Sans" w:cs="Open Sans"/>
@@ -2145,12 +2264,21 @@
         </w:rPr>
         <w:t>Menujugador</w:t>
       </w:r>
-      <w:r>
-        <w:rPr>
-          <w:rFonts w:ascii="Open Sans" w:hAnsi="Open Sans" w:cs="Open Sans"/>
-          <w:sz w:val="24"/>
-        </w:rPr>
-        <w:t xml:space="preserve">  ya que esta clase tiene dos </w:t>
+      <w:proofErr w:type="spellEnd"/>
+      <w:r>
+        <w:rPr>
+          <w:rFonts w:ascii="Open Sans" w:hAnsi="Open Sans" w:cs="Open Sans"/>
+          <w:sz w:val="24"/>
+        </w:rPr>
+        <w:t xml:space="preserve">  ya</w:t>
+      </w:r>
+      <w:proofErr w:type="gramEnd"/>
+      <w:r>
+        <w:rPr>
+          <w:rFonts w:ascii="Open Sans" w:hAnsi="Open Sans" w:cs="Open Sans"/>
+          <w:sz w:val="24"/>
+        </w:rPr>
+        <w:t xml:space="preserve"> que esta clase tiene dos </w:t>
       </w:r>
       <w:r>
         <w:rPr>
@@ -2159,6 +2287,7 @@
         </w:rPr>
         <w:t xml:space="preserve">peculiaridades, una de ellas es que fue escrita a mano (el motivo se explicara en breve) y la otra es que se construye con un conjunto de </w:t>
       </w:r>
+      <w:proofErr w:type="spellStart"/>
       <w:r>
         <w:rPr>
           <w:rFonts w:ascii="Open Sans" w:hAnsi="Open Sans" w:cs="Open Sans"/>
@@ -2167,6 +2296,7 @@
         </w:rPr>
         <w:t>ListaJugador</w:t>
       </w:r>
+      <w:proofErr w:type="spellEnd"/>
       <w:r>
         <w:rPr>
           <w:rFonts w:ascii="Open Sans" w:hAnsi="Open Sans" w:cs="Open Sans"/>
@@ -2174,6 +2304,7 @@
         </w:rPr>
         <w:t xml:space="preserve"> y </w:t>
       </w:r>
+      <w:proofErr w:type="spellStart"/>
       <w:r>
         <w:rPr>
           <w:rFonts w:ascii="Open Sans" w:hAnsi="Open Sans" w:cs="Open Sans"/>
@@ -2182,6 +2313,7 @@
         </w:rPr>
         <w:t>ListaDirector</w:t>
       </w:r>
+      <w:proofErr w:type="spellEnd"/>
       <w:r>
         <w:rPr>
           <w:rFonts w:ascii="Open Sans" w:hAnsi="Open Sans" w:cs="Open Sans"/>
@@ -2208,8 +2340,17 @@
           <w:rFonts w:ascii="Open Sans" w:hAnsi="Open Sans" w:cs="Open Sans"/>
           <w:sz w:val="24"/>
         </w:rPr>
-        <w:t xml:space="preserve">l mundial, para eso se crea un  </w:t>
-      </w:r>
+        <w:t xml:space="preserve">l mundial, para eso se crea </w:t>
+      </w:r>
+      <w:proofErr w:type="gramStart"/>
+      <w:r>
+        <w:rPr>
+          <w:rFonts w:ascii="Open Sans" w:hAnsi="Open Sans" w:cs="Open Sans"/>
+          <w:sz w:val="24"/>
+        </w:rPr>
+        <w:t xml:space="preserve">un  </w:t>
+      </w:r>
+      <w:proofErr w:type="spellStart"/>
       <w:r>
         <w:rPr>
           <w:rFonts w:ascii="Open Sans" w:hAnsi="Open Sans" w:cs="Open Sans"/>
@@ -2218,6 +2359,8 @@
         </w:rPr>
         <w:t>ListaJugador</w:t>
       </w:r>
+      <w:proofErr w:type="spellEnd"/>
+      <w:proofErr w:type="gramEnd"/>
       <w:r>
         <w:rPr>
           <w:rFonts w:ascii="Open Sans" w:hAnsi="Open Sans" w:cs="Open Sans"/>
@@ -2233,6 +2376,7 @@
         </w:rPr>
         <w:t xml:space="preserve"> para cada jugador y un </w:t>
       </w:r>
+      <w:proofErr w:type="spellStart"/>
       <w:r>
         <w:rPr>
           <w:rFonts w:ascii="Open Sans" w:hAnsi="Open Sans" w:cs="Open Sans"/>
@@ -2241,6 +2385,7 @@
         </w:rPr>
         <w:t>ListaDirector</w:t>
       </w:r>
+      <w:proofErr w:type="spellEnd"/>
       <w:r>
         <w:rPr>
           <w:rFonts w:ascii="Open Sans" w:hAnsi="Open Sans" w:cs="Open Sans"/>
@@ -2353,7 +2498,23 @@
           <w:rFonts w:ascii="Open Sans" w:hAnsi="Open Sans" w:cs="Open Sans"/>
           <w:sz w:val="24"/>
         </w:rPr>
-        <w:t>El constructor del JPanel se encarga de ver el numero de jugador y de directores</w:t>
+        <w:t xml:space="preserve">El constructor del JPanel se encarga de ver el </w:t>
+      </w:r>
+      <w:proofErr w:type="spellStart"/>
+      <w:r>
+        <w:rPr>
+          <w:rFonts w:ascii="Open Sans" w:hAnsi="Open Sans" w:cs="Open Sans"/>
+          <w:sz w:val="24"/>
+        </w:rPr>
+        <w:t>numero</w:t>
+      </w:r>
+      <w:proofErr w:type="spellEnd"/>
+      <w:r>
+        <w:rPr>
+          <w:rFonts w:ascii="Open Sans" w:hAnsi="Open Sans" w:cs="Open Sans"/>
+          <w:sz w:val="24"/>
+        </w:rPr>
+        <w:t xml:space="preserve"> de jugador y de directores</w:t>
       </w:r>
       <w:r>
         <w:rPr>
@@ -2367,7 +2528,23 @@
           <w:rFonts w:ascii="Open Sans" w:hAnsi="Open Sans" w:cs="Open Sans"/>
           <w:sz w:val="24"/>
         </w:rPr>
-        <w:t xml:space="preserve"> 750 px, </w:t>
+        <w:t xml:space="preserve"> 750 </w:t>
+      </w:r>
+      <w:proofErr w:type="spellStart"/>
+      <w:r>
+        <w:rPr>
+          <w:rFonts w:ascii="Open Sans" w:hAnsi="Open Sans" w:cs="Open Sans"/>
+          <w:sz w:val="24"/>
+        </w:rPr>
+        <w:t>px</w:t>
+      </w:r>
+      <w:proofErr w:type="spellEnd"/>
+      <w:r>
+        <w:rPr>
+          <w:rFonts w:ascii="Open Sans" w:hAnsi="Open Sans" w:cs="Open Sans"/>
+          <w:sz w:val="24"/>
+        </w:rPr>
+        <w:t xml:space="preserve">, </w:t>
       </w:r>
       <w:r>
         <w:rPr>
@@ -2381,8 +2558,17 @@
           <w:rFonts w:ascii="Open Sans" w:hAnsi="Open Sans" w:cs="Open Sans"/>
           <w:sz w:val="24"/>
         </w:rPr>
-        <w:t xml:space="preserve"> px</w:t>
-      </w:r>
+        <w:t xml:space="preserve"> </w:t>
+      </w:r>
+      <w:proofErr w:type="spellStart"/>
+      <w:r>
+        <w:rPr>
+          <w:rFonts w:ascii="Open Sans" w:hAnsi="Open Sans" w:cs="Open Sans"/>
+          <w:sz w:val="24"/>
+        </w:rPr>
+        <w:t>px</w:t>
+      </w:r>
+      <w:proofErr w:type="spellEnd"/>
       <w:r>
         <w:rPr>
           <w:rFonts w:ascii="Open Sans" w:hAnsi="Open Sans" w:cs="Open Sans"/>
@@ -2639,6 +2825,7 @@
         </w:rPr>
         <w:t xml:space="preserve"> hablaremos de </w:t>
       </w:r>
+      <w:proofErr w:type="spellStart"/>
       <w:r>
         <w:rPr>
           <w:rFonts w:ascii="Open Sans" w:hAnsi="Open Sans" w:cs="Open Sans"/>
@@ -2648,6 +2835,7 @@
         </w:rPr>
         <w:t>menuBusqueda</w:t>
       </w:r>
+      <w:proofErr w:type="spellEnd"/>
       <w:r>
         <w:rPr>
           <w:rFonts w:ascii="Open Sans" w:hAnsi="Open Sans" w:cs="Open Sans"/>
@@ -2664,6 +2852,7 @@
         </w:rPr>
         <w:t xml:space="preserve">ya que el funcionamiento es muy similar al </w:t>
       </w:r>
+      <w:proofErr w:type="spellStart"/>
       <w:r>
         <w:rPr>
           <w:rFonts w:ascii="Open Sans" w:hAnsi="Open Sans" w:cs="Open Sans"/>
@@ -2673,6 +2862,7 @@
         </w:rPr>
         <w:t>menuJugador</w:t>
       </w:r>
+      <w:proofErr w:type="spellEnd"/>
       <w:r>
         <w:rPr>
           <w:rFonts w:ascii="Open Sans" w:hAnsi="Open Sans" w:cs="Open Sans"/>
@@ -2681,13 +2871,41 @@
         </w:rPr>
         <w:t xml:space="preserve">, este se compone de un </w:t>
       </w:r>
-      <w:r>
-        <w:rPr>
-          <w:rFonts w:ascii="Open Sans" w:hAnsi="Open Sans" w:cs="Open Sans"/>
-          <w:sz w:val="24"/>
-          <w:szCs w:val="56"/>
-        </w:rPr>
-        <w:t xml:space="preserve">JTextField para ingresar la búsqueda, un JCombobox para ingresar el criterio de búsqueda, un JButton para buscar y por </w:t>
+      <w:proofErr w:type="spellStart"/>
+      <w:r>
+        <w:rPr>
+          <w:rFonts w:ascii="Open Sans" w:hAnsi="Open Sans" w:cs="Open Sans"/>
+          <w:sz w:val="24"/>
+          <w:szCs w:val="56"/>
+        </w:rPr>
+        <w:t>JTextField</w:t>
+      </w:r>
+      <w:proofErr w:type="spellEnd"/>
+      <w:r>
+        <w:rPr>
+          <w:rFonts w:ascii="Open Sans" w:hAnsi="Open Sans" w:cs="Open Sans"/>
+          <w:sz w:val="24"/>
+          <w:szCs w:val="56"/>
+        </w:rPr>
+        <w:t xml:space="preserve"> para ingresar la búsqueda, un </w:t>
+      </w:r>
+      <w:proofErr w:type="spellStart"/>
+      <w:r>
+        <w:rPr>
+          <w:rFonts w:ascii="Open Sans" w:hAnsi="Open Sans" w:cs="Open Sans"/>
+          <w:sz w:val="24"/>
+          <w:szCs w:val="56"/>
+        </w:rPr>
+        <w:t>JCombobox</w:t>
+      </w:r>
+      <w:proofErr w:type="spellEnd"/>
+      <w:r>
+        <w:rPr>
+          <w:rFonts w:ascii="Open Sans" w:hAnsi="Open Sans" w:cs="Open Sans"/>
+          <w:sz w:val="24"/>
+          <w:szCs w:val="56"/>
+        </w:rPr>
+        <w:t xml:space="preserve"> para ingresar el criterio de búsqueda, un JButton para buscar y por </w:t>
       </w:r>
       <w:r>
         <w:rPr>
@@ -2721,6 +2939,7 @@
         </w:rPr>
         <w:t xml:space="preserve"> funciona </w:t>
       </w:r>
+      <w:proofErr w:type="spellStart"/>
       <w:r>
         <w:rPr>
           <w:rFonts w:ascii="Open Sans" w:hAnsi="Open Sans" w:cs="Open Sans"/>
@@ -2730,6 +2949,7 @@
         </w:rPr>
         <w:t>menuJugador</w:t>
       </w:r>
+      <w:proofErr w:type="spellEnd"/>
       <w:r>
         <w:rPr>
           <w:rFonts w:ascii="Open Sans" w:hAnsi="Open Sans" w:cs="Open Sans"/>
@@ -2738,6 +2958,7 @@
         </w:rPr>
         <w:t xml:space="preserve">, solo que para mostrar los resultados utiliza </w:t>
       </w:r>
+      <w:proofErr w:type="spellStart"/>
       <w:r>
         <w:rPr>
           <w:rFonts w:ascii="Open Sans" w:hAnsi="Open Sans" w:cs="Open Sans"/>
@@ -2747,6 +2968,7 @@
         </w:rPr>
         <w:t>resultadoBusquedaPersona</w:t>
       </w:r>
+      <w:proofErr w:type="spellEnd"/>
       <w:r>
         <w:rPr>
           <w:rFonts w:ascii="Open Sans" w:hAnsi="Open Sans" w:cs="Open Sans"/>
@@ -2755,6 +2977,7 @@
         </w:rPr>
         <w:t xml:space="preserve"> y </w:t>
       </w:r>
+      <w:proofErr w:type="spellStart"/>
       <w:r>
         <w:rPr>
           <w:rFonts w:ascii="Open Sans" w:hAnsi="Open Sans" w:cs="Open Sans"/>
@@ -2764,6 +2987,7 @@
         </w:rPr>
         <w:t>resultadoBusquedaSeleccion</w:t>
       </w:r>
+      <w:proofErr w:type="spellEnd"/>
       <w:r>
         <w:rPr>
           <w:rFonts w:ascii="Open Sans" w:hAnsi="Open Sans" w:cs="Open Sans"/>
@@ -2790,6 +3014,7 @@
         </w:rPr>
         <w:t xml:space="preserve">Lo demás de la capa de presentación no presenta dificultad que amerite una explicación adicional que el </w:t>
       </w:r>
+      <w:proofErr w:type="spellStart"/>
       <w:r>
         <w:rPr>
           <w:rFonts w:ascii="Open Sans" w:hAnsi="Open Sans" w:cs="Open Sans"/>
@@ -2799,6 +3024,7 @@
         </w:rPr>
         <w:t>javadoc</w:t>
       </w:r>
+      <w:proofErr w:type="spellEnd"/>
       <w:r>
         <w:rPr>
           <w:rFonts w:ascii="Open Sans" w:hAnsi="Open Sans" w:cs="Open Sans"/>
@@ -2828,6 +3054,7 @@
         <w:rPr>
           <w:sz w:val="52"/>
         </w:rPr>
+        <w:lastRenderedPageBreak/>
         <w:t>Persistencia</w:t>
       </w:r>
       <w:bookmarkEnd w:id="5"/>
@@ -2853,7 +3080,43 @@
           <w:sz w:val="24"/>
           <w:szCs w:val="56"/>
         </w:rPr>
-        <w:t>Cuando usamos ObjectInput/outputStream este solo puede ab</w:t>
+        <w:t xml:space="preserve">Cuando usamos </w:t>
+      </w:r>
+      <w:proofErr w:type="spellStart"/>
+      <w:r>
+        <w:rPr>
+          <w:rFonts w:ascii="Open Sans" w:hAnsi="Open Sans" w:cs="Open Sans"/>
+          <w:sz w:val="24"/>
+          <w:szCs w:val="56"/>
+        </w:rPr>
+        <w:t>ObjectInput</w:t>
+      </w:r>
+      <w:proofErr w:type="spellEnd"/>
+      <w:r>
+        <w:rPr>
+          <w:rFonts w:ascii="Open Sans" w:hAnsi="Open Sans" w:cs="Open Sans"/>
+          <w:sz w:val="24"/>
+          <w:szCs w:val="56"/>
+        </w:rPr>
+        <w:t>/</w:t>
+      </w:r>
+      <w:proofErr w:type="spellStart"/>
+      <w:r>
+        <w:rPr>
+          <w:rFonts w:ascii="Open Sans" w:hAnsi="Open Sans" w:cs="Open Sans"/>
+          <w:sz w:val="24"/>
+          <w:szCs w:val="56"/>
+        </w:rPr>
+        <w:t>outputStream</w:t>
+      </w:r>
+      <w:proofErr w:type="spellEnd"/>
+      <w:r>
+        <w:rPr>
+          <w:rFonts w:ascii="Open Sans" w:hAnsi="Open Sans" w:cs="Open Sans"/>
+          <w:sz w:val="24"/>
+          <w:szCs w:val="56"/>
+        </w:rPr>
+        <w:t xml:space="preserve"> este solo puede ab</w:t>
       </w:r>
       <w:r>
         <w:rPr>
@@ -2918,16 +3181,7 @@
           <w:sz w:val="24"/>
           <w:szCs w:val="56"/>
         </w:rPr>
-        <w:t xml:space="preserve">, </w:t>
-      </w:r>
-      <w:r>
-        <w:rPr>
-          <w:rFonts w:ascii="Open Sans" w:hAnsi="Open Sans" w:cs="Open Sans"/>
-          <w:sz w:val="24"/>
-          <w:szCs w:val="56"/>
-        </w:rPr>
-        <w:lastRenderedPageBreak/>
-        <w:t>que se encarga de almacenar cada uno de</w:t>
+        <w:t>, que se encarga de almacenar cada uno de</w:t>
       </w:r>
       <w:r>
         <w:rPr>
@@ -3015,7 +3269,25 @@
           <w:sz w:val="24"/>
           <w:szCs w:val="56"/>
         </w:rPr>
-        <w:t>se castea el object que nos devuelve readObject a Mundial</w:t>
+        <w:t xml:space="preserve">se castea el object que nos devuelve </w:t>
+      </w:r>
+      <w:proofErr w:type="spellStart"/>
+      <w:r>
+        <w:rPr>
+          <w:rFonts w:ascii="Open Sans" w:hAnsi="Open Sans" w:cs="Open Sans"/>
+          <w:sz w:val="24"/>
+          <w:szCs w:val="56"/>
+        </w:rPr>
+        <w:t>readObject</w:t>
+      </w:r>
+      <w:proofErr w:type="spellEnd"/>
+      <w:r>
+        <w:rPr>
+          <w:rFonts w:ascii="Open Sans" w:hAnsi="Open Sans" w:cs="Open Sans"/>
+          <w:sz w:val="24"/>
+          <w:szCs w:val="56"/>
+        </w:rPr>
+        <w:t xml:space="preserve"> a Mundial</w:t>
       </w:r>
       <w:r>
         <w:rPr>
@@ -3105,7 +3377,35 @@
           <w:sz w:val="24"/>
           <w:szCs w:val="56"/>
         </w:rPr>
-        <w:t xml:space="preserve"> como filtro de extensión para los archivos que se van a abrir “.mun”: este será la extensión para los archivos de nuestro programa. </w:t>
+        <w:t xml:space="preserve"> como filtro de extensión para los archivos que se van a abrir </w:t>
+      </w:r>
+      <w:proofErr w:type="gramStart"/>
+      <w:r>
+        <w:rPr>
+          <w:rFonts w:ascii="Open Sans" w:hAnsi="Open Sans" w:cs="Open Sans"/>
+          <w:sz w:val="24"/>
+          <w:szCs w:val="56"/>
+        </w:rPr>
+        <w:t>“.</w:t>
+      </w:r>
+      <w:proofErr w:type="spellStart"/>
+      <w:r>
+        <w:rPr>
+          <w:rFonts w:ascii="Open Sans" w:hAnsi="Open Sans" w:cs="Open Sans"/>
+          <w:sz w:val="24"/>
+          <w:szCs w:val="56"/>
+        </w:rPr>
+        <w:t>mun</w:t>
+      </w:r>
+      <w:proofErr w:type="spellEnd"/>
+      <w:proofErr w:type="gramEnd"/>
+      <w:r>
+        <w:rPr>
+          <w:rFonts w:ascii="Open Sans" w:hAnsi="Open Sans" w:cs="Open Sans"/>
+          <w:sz w:val="24"/>
+          <w:szCs w:val="56"/>
+        </w:rPr>
+        <w:t xml:space="preserve">”: este será la extensión para los archivos de nuestro programa. </w:t>
       </w:r>
     </w:p>
     <w:p>
@@ -3227,16 +3527,44 @@
           <w:sz w:val="24"/>
           <w:szCs w:val="56"/>
         </w:rPr>
-        <w:t xml:space="preserve">También tenemos una gama de métodos para trabajar con los ArrayList, como lo es limpiarArrays, quien elimina el contenido de </w:t>
-      </w:r>
-      <w:r>
-        <w:rPr>
-          <w:rFonts w:ascii="Open Sans" w:hAnsi="Open Sans" w:cs="Open Sans"/>
-          <w:sz w:val="24"/>
-          <w:szCs w:val="56"/>
-        </w:rPr>
-        <w:t>todos los Arrays</w:t>
-      </w:r>
+        <w:t xml:space="preserve">También tenemos una gama de métodos para trabajar con los ArrayList, como lo es </w:t>
+      </w:r>
+      <w:proofErr w:type="spellStart"/>
+      <w:r>
+        <w:rPr>
+          <w:rFonts w:ascii="Open Sans" w:hAnsi="Open Sans" w:cs="Open Sans"/>
+          <w:sz w:val="24"/>
+          <w:szCs w:val="56"/>
+        </w:rPr>
+        <w:t>limpiarArrays</w:t>
+      </w:r>
+      <w:proofErr w:type="spellEnd"/>
+      <w:r>
+        <w:rPr>
+          <w:rFonts w:ascii="Open Sans" w:hAnsi="Open Sans" w:cs="Open Sans"/>
+          <w:sz w:val="24"/>
+          <w:szCs w:val="56"/>
+        </w:rPr>
+        <w:t xml:space="preserve">, quien elimina el contenido de </w:t>
+      </w:r>
+      <w:r>
+        <w:rPr>
+          <w:rFonts w:ascii="Open Sans" w:hAnsi="Open Sans" w:cs="Open Sans"/>
+          <w:sz w:val="24"/>
+          <w:szCs w:val="56"/>
+        </w:rPr>
+        <w:t xml:space="preserve">todos los </w:t>
+      </w:r>
+      <w:proofErr w:type="spellStart"/>
+      <w:r>
+        <w:rPr>
+          <w:rFonts w:ascii="Open Sans" w:hAnsi="Open Sans" w:cs="Open Sans"/>
+          <w:sz w:val="24"/>
+          <w:szCs w:val="56"/>
+        </w:rPr>
+        <w:t>Arrays</w:t>
+      </w:r>
+      <w:proofErr w:type="spellEnd"/>
       <w:r>
         <w:rPr>
           <w:rFonts w:ascii="Open Sans" w:hAnsi="Open Sans" w:cs="Open Sans"/>
@@ -3298,8 +3626,9 @@
           <w:sz w:val="24"/>
           <w:szCs w:val="56"/>
         </w:rPr>
-        <w:t>R DE BÚSQUEDA, ESOS TIENE UN ARE</w:t>
-      </w:r>
+        <w:t xml:space="preserve">R DE BÚSQUEDA, ESOS TIENE UN </w:t>
+      </w:r>
+      <w:proofErr w:type="spellStart"/>
       <w:r>
         <w:rPr>
           <w:rFonts w:ascii="Open Sans" w:hAnsi="Open Sans" w:cs="Open Sans"/>
@@ -3307,7 +3636,26 @@
           <w:sz w:val="24"/>
           <w:szCs w:val="56"/>
         </w:rPr>
-        <w:t xml:space="preserve">A APARTE QUE TRABAJAREMOS AHORA. </w:t>
+        <w:t>ARE</w:t>
+      </w:r>
+      <w:r>
+        <w:rPr>
+          <w:rFonts w:ascii="Open Sans" w:hAnsi="Open Sans" w:cs="Open Sans"/>
+          <w:b/>
+          <w:sz w:val="24"/>
+          <w:szCs w:val="56"/>
+        </w:rPr>
+        <w:t>A</w:t>
+      </w:r>
+      <w:proofErr w:type="spellEnd"/>
+      <w:r>
+        <w:rPr>
+          <w:rFonts w:ascii="Open Sans" w:hAnsi="Open Sans" w:cs="Open Sans"/>
+          <w:b/>
+          <w:sz w:val="24"/>
+          <w:szCs w:val="56"/>
+        </w:rPr>
+        <w:t xml:space="preserve"> APARTE QUE TRABAJAREMOS AHORA. </w:t>
       </w:r>
     </w:p>
     <w:p>
@@ -3389,6 +3737,7 @@
         </w:rPr>
         <w:t xml:space="preserve">Cada criterio de búsqueda ejecuta su correspondiente método en fachada, quien puede devolver un ArrayList de personas, jugadores o selecciones, los dos primeros se cargan en un JPanel llamado </w:t>
       </w:r>
+      <w:proofErr w:type="spellStart"/>
       <w:r>
         <w:rPr>
           <w:rFonts w:ascii="Open Sans" w:hAnsi="Open Sans" w:cs="Open Sans"/>
@@ -3397,6 +3746,7 @@
         </w:rPr>
         <w:t>resultadoBusquedaPersona</w:t>
       </w:r>
+      <w:proofErr w:type="spellEnd"/>
       <w:r>
         <w:rPr>
           <w:rFonts w:ascii="Open Sans" w:hAnsi="Open Sans" w:cs="Open Sans"/>
@@ -3418,6 +3768,7 @@
         </w:rPr>
         <w:t xml:space="preserve"> en </w:t>
       </w:r>
+      <w:proofErr w:type="spellStart"/>
       <w:r>
         <w:rPr>
           <w:rFonts w:ascii="Open Sans" w:hAnsi="Open Sans" w:cs="Open Sans"/>
@@ -3426,6 +3777,7 @@
         </w:rPr>
         <w:t>resultadoBusquedaSeleccion</w:t>
       </w:r>
+      <w:proofErr w:type="spellEnd"/>
       <w:r>
         <w:rPr>
           <w:rFonts w:ascii="Open Sans" w:hAnsi="Open Sans" w:cs="Open Sans"/>
@@ -3473,6 +3825,7 @@
           <w:sz w:val="52"/>
           <w:szCs w:val="52"/>
         </w:rPr>
+        <w:lastRenderedPageBreak/>
         <w:t>Simulador</w:t>
       </w:r>
       <w:bookmarkEnd w:id="8"/>
@@ -3526,7 +3879,6 @@
           <w:bdr w:val="none" w:sz="0" w:space="0" w:color="auto" w:frame="1"/>
           <w:lang w:val="en-US"/>
         </w:rPr>
-        <w:lastRenderedPageBreak/>
         <w:drawing>
           <wp:inline distT="0" distB="0" distL="0" distR="0">
             <wp:extent cx="6696710" cy="3765550"/>
@@ -3634,6 +3986,129 @@
           <w:rFonts w:ascii="Open Sans" w:hAnsi="Open Sans" w:cs="Open Sans"/>
           <w:sz w:val="24"/>
         </w:rPr>
+        <w:t xml:space="preserve"> cargamos </w:t>
+      </w:r>
+      <w:r>
+        <w:rPr>
+          <w:rFonts w:ascii="Open Sans" w:hAnsi="Open Sans" w:cs="Open Sans"/>
+          <w:sz w:val="24"/>
+        </w:rPr>
+        <w:t>los bombos y eliminamos el contenido de los grupos.</w:t>
+      </w:r>
+      <w:r>
+        <w:rPr>
+          <w:rFonts w:ascii="Open Sans" w:hAnsi="Open Sans" w:cs="Open Sans"/>
+          <w:sz w:val="24"/>
+        </w:rPr>
+        <w:t xml:space="preserve"> El programa comienza a cargar los grupos y carga el resultado en los grupos correspondientes</w:t>
+      </w:r>
+      <w:r>
+        <w:rPr>
+          <w:rFonts w:ascii="Open Sans" w:hAnsi="Open Sans" w:cs="Open Sans"/>
+          <w:sz w:val="24"/>
+        </w:rPr>
+        <w:t>. Completando así la simulación.</w:t>
+      </w:r>
+    </w:p>
+    <w:p>
+      <w:pPr>
+        <w:jc w:val="both"/>
+        <w:rPr>
+          <w:rFonts w:ascii="Open Sans" w:hAnsi="Open Sans" w:cs="Open Sans"/>
+          <w:sz w:val="24"/>
+        </w:rPr>
+      </w:pPr>
+      <w:r>
+        <w:rPr>
+          <w:rFonts w:ascii="Open Sans" w:hAnsi="Open Sans" w:cs="Open Sans"/>
+          <w:b/>
+          <w:sz w:val="24"/>
+        </w:rPr>
+        <w:t>OBSERVACIÓN</w:t>
+      </w:r>
+      <w:r>
+        <w:rPr>
+          <w:rFonts w:ascii="Open Sans" w:hAnsi="Open Sans" w:cs="Open Sans"/>
+          <w:sz w:val="24"/>
+        </w:rPr>
+        <w:t xml:space="preserve">: a la hora de generar los grupos existe la posibilidad que no lo logre a la primera, ya que </w:t>
+      </w:r>
+      <w:r>
+        <w:rPr>
+          <w:rFonts w:ascii="Open Sans" w:hAnsi="Open Sans" w:cs="Open Sans"/>
+          <w:sz w:val="24"/>
+        </w:rPr>
+        <w:t>cuando</w:t>
+      </w:r>
+      <w:r>
+        <w:rPr>
+          <w:rFonts w:ascii="Open Sans" w:hAnsi="Open Sans" w:cs="Open Sans"/>
+          <w:sz w:val="24"/>
+        </w:rPr>
+        <w:t xml:space="preserve"> combina las </w:t>
+      </w:r>
+      <w:r>
+        <w:rPr>
+          <w:rFonts w:ascii="Open Sans" w:hAnsi="Open Sans" w:cs="Open Sans"/>
+          <w:sz w:val="24"/>
+        </w:rPr>
+        <w:t>selecciones</w:t>
+      </w:r>
+      <w:r>
+        <w:rPr>
+          <w:rFonts w:ascii="Open Sans" w:hAnsi="Open Sans" w:cs="Open Sans"/>
+          <w:sz w:val="24"/>
+        </w:rPr>
+        <w:t xml:space="preserve"> puede ser que </w:t>
+      </w:r>
+      <w:r>
+        <w:rPr>
+          <w:rFonts w:ascii="Open Sans" w:hAnsi="Open Sans" w:cs="Open Sans"/>
+          <w:sz w:val="24"/>
+        </w:rPr>
+        <w:t>en dos bombos solo que</w:t>
+      </w:r>
+      <w:r>
+        <w:rPr>
+          <w:rFonts w:ascii="Open Sans" w:hAnsi="Open Sans" w:cs="Open Sans"/>
+          <w:sz w:val="24"/>
+        </w:rPr>
+        <w:t>de</w:t>
+      </w:r>
+      <w:r>
+        <w:rPr>
+          <w:rFonts w:ascii="Open Sans" w:hAnsi="Open Sans" w:cs="Open Sans"/>
+          <w:sz w:val="24"/>
+        </w:rPr>
+        <w:t xml:space="preserve"> una </w:t>
+      </w:r>
+      <w:r>
+        <w:rPr>
+          <w:rFonts w:ascii="Open Sans" w:hAnsi="Open Sans" w:cs="Open Sans"/>
+          <w:sz w:val="24"/>
+        </w:rPr>
+        <w:t>selección</w:t>
+      </w:r>
+      <w:r>
+        <w:rPr>
+          <w:rFonts w:ascii="Open Sans" w:hAnsi="Open Sans" w:cs="Open Sans"/>
+          <w:sz w:val="24"/>
+        </w:rPr>
+        <w:t xml:space="preserve"> que repetir y que ambas pertenezcan a una confederación que no sea UEFA, si eso ocurre se deberá repetir la simulación hasta que tenga éxito. Luego de haber mejorado el algoritmo logramos reducir el promedio de errores hasta 4 ± </w:t>
+      </w:r>
+      <w:proofErr w:type="gramStart"/>
+      <w:r>
+        <w:rPr>
+          <w:rFonts w:ascii="Open Sans" w:hAnsi="Open Sans" w:cs="Open Sans"/>
+          <w:sz w:val="24"/>
+        </w:rPr>
+        <w:t>2</w:t>
+      </w:r>
+      <w:r>
+        <w:rPr>
+          <w:rFonts w:ascii="Open Sans" w:hAnsi="Open Sans" w:cs="Open Sans"/>
+          <w:sz w:val="24"/>
+        </w:rPr>
         <w:t xml:space="preserve"> </w:t>
       </w:r>
       <w:r>
@@ -3641,29 +4116,16 @@
           <w:rFonts w:ascii="Open Sans" w:hAnsi="Open Sans" w:cs="Open Sans"/>
           <w:sz w:val="24"/>
         </w:rPr>
-        <w:t xml:space="preserve">cargamos </w:t>
-      </w:r>
-      <w:r>
-        <w:rPr>
-          <w:rFonts w:ascii="Open Sans" w:hAnsi="Open Sans" w:cs="Open Sans"/>
-          <w:sz w:val="24"/>
-        </w:rPr>
-        <w:t>los bombos y eliminamos el contenido de los grupos.</w:t>
-      </w:r>
-      <w:r>
-        <w:rPr>
-          <w:rFonts w:ascii="Open Sans" w:hAnsi="Open Sans" w:cs="Open Sans"/>
-          <w:sz w:val="24"/>
-        </w:rPr>
-        <w:t xml:space="preserve"> El programa comienza a cargar los grupos y carga el resultado en los grupos correspondientes</w:t>
-      </w:r>
-      <w:r>
-        <w:rPr>
-          <w:rFonts w:ascii="Open Sans" w:hAnsi="Open Sans" w:cs="Open Sans"/>
-          <w:sz w:val="24"/>
-        </w:rPr>
-        <w:t>. Completando así la simulación.</w:t>
-      </w:r>
+        <w:t xml:space="preserve"> </w:t>
+      </w:r>
+      <w:r>
+        <w:rPr>
+          <w:rFonts w:ascii="Open Sans" w:hAnsi="Open Sans" w:cs="Open Sans"/>
+          <w:sz w:val="24"/>
+        </w:rPr>
+        <w:t>.</w:t>
+      </w:r>
+      <w:proofErr w:type="gramEnd"/>
     </w:p>
     <w:p>
       <w:pPr>
@@ -3673,6 +4135,24 @@
           <w:sz w:val="24"/>
         </w:rPr>
       </w:pPr>
+    </w:p>
+    <w:p>
+      <w:pPr>
+        <w:jc w:val="both"/>
+        <w:rPr>
+          <w:rFonts w:ascii="Open Sans" w:hAnsi="Open Sans" w:cs="Open Sans"/>
+          <w:sz w:val="24"/>
+        </w:rPr>
+      </w:pPr>
+    </w:p>
+    <w:p>
+      <w:pPr>
+        <w:jc w:val="both"/>
+        <w:rPr>
+          <w:rFonts w:ascii="Open Sans" w:hAnsi="Open Sans" w:cs="Open Sans"/>
+          <w:sz w:val="24"/>
+        </w:rPr>
+      </w:pPr>
       <w:r>
         <w:rPr>
           <w:rFonts w:ascii="Open Sans" w:hAnsi="Open Sans" w:cs="Open Sans"/>
@@ -3684,106 +4164,61 @@
       <w:r>
         <w:rPr>
           <w:rFonts w:ascii="Open Sans" w:hAnsi="Open Sans" w:cs="Open Sans"/>
-          <w:sz w:val="24"/>
-        </w:rPr>
-        <w:t xml:space="preserve">: a la hora de generar los grupos existe la posibilidad que no lo logre a la primera, ya que </w:t>
-      </w:r>
-      <w:r>
-        <w:rPr>
-          <w:rFonts w:ascii="Open Sans" w:hAnsi="Open Sans" w:cs="Open Sans"/>
-          <w:sz w:val="24"/>
-        </w:rPr>
-        <w:t>cuando</w:t>
-      </w:r>
-      <w:r>
-        <w:rPr>
-          <w:rFonts w:ascii="Open Sans" w:hAnsi="Open Sans" w:cs="Open Sans"/>
-          <w:sz w:val="24"/>
-        </w:rPr>
-        <w:t xml:space="preserve"> combina las </w:t>
-      </w:r>
-      <w:r>
-        <w:rPr>
-          <w:rFonts w:ascii="Open Sans" w:hAnsi="Open Sans" w:cs="Open Sans"/>
-          <w:sz w:val="24"/>
-        </w:rPr>
-        <w:t>selecciones</w:t>
-      </w:r>
-      <w:r>
-        <w:rPr>
-          <w:rFonts w:ascii="Open Sans" w:hAnsi="Open Sans" w:cs="Open Sans"/>
-          <w:sz w:val="24"/>
-        </w:rPr>
-        <w:t xml:space="preserve"> puede ser que </w:t>
-      </w:r>
-      <w:r>
-        <w:rPr>
-          <w:rFonts w:ascii="Open Sans" w:hAnsi="Open Sans" w:cs="Open Sans"/>
-          <w:sz w:val="24"/>
-        </w:rPr>
-        <w:t>en dos bombos solo que</w:t>
-      </w:r>
-      <w:r>
-        <w:rPr>
-          <w:rFonts w:ascii="Open Sans" w:hAnsi="Open Sans" w:cs="Open Sans"/>
-          <w:sz w:val="24"/>
-        </w:rPr>
-        <w:t>de</w:t>
-      </w:r>
-      <w:r>
-        <w:rPr>
-          <w:rFonts w:ascii="Open Sans" w:hAnsi="Open Sans" w:cs="Open Sans"/>
-          <w:sz w:val="24"/>
-        </w:rPr>
-        <w:t xml:space="preserve"> una </w:t>
-      </w:r>
-      <w:r>
-        <w:rPr>
-          <w:rFonts w:ascii="Open Sans" w:hAnsi="Open Sans" w:cs="Open Sans"/>
-          <w:sz w:val="24"/>
-        </w:rPr>
-        <w:t>selección</w:t>
-      </w:r>
-      <w:r>
-        <w:rPr>
-          <w:rFonts w:ascii="Open Sans" w:hAnsi="Open Sans" w:cs="Open Sans"/>
-          <w:sz w:val="24"/>
-        </w:rPr>
-        <w:t xml:space="preserve"> que repetir y que ambas pertenezcan a un</w:t>
+          <w:b/>
+          <w:sz w:val="24"/>
+        </w:rPr>
+        <w:t xml:space="preserve"> </w:t>
+      </w:r>
+      <w:r>
+        <w:rPr>
+          <w:rFonts w:ascii="Open Sans" w:hAnsi="Open Sans" w:cs="Open Sans"/>
+          <w:sz w:val="24"/>
+        </w:rPr>
+        <w:t xml:space="preserve">todos los datos del informe fueron almacenados en un CD que se le fue entregado al docente el </w:t>
+      </w:r>
+      <w:r>
+        <w:rPr>
+          <w:rFonts w:ascii="Open Sans" w:hAnsi="Open Sans" w:cs="Open Sans"/>
+          <w:sz w:val="24"/>
+        </w:rPr>
+        <w:t>día</w:t>
+      </w:r>
+      <w:r>
+        <w:rPr>
+          <w:rFonts w:ascii="Open Sans" w:hAnsi="Open Sans" w:cs="Open Sans"/>
+          <w:sz w:val="24"/>
+        </w:rPr>
+        <w:t xml:space="preserve"> </w:t>
+      </w:r>
+      <w:r>
+        <w:rPr>
+          <w:rFonts w:ascii="Open Sans" w:hAnsi="Open Sans" w:cs="Open Sans"/>
+          <w:sz w:val="24"/>
+        </w:rPr>
+        <w:t xml:space="preserve">25/10. Por seguridad de creo un respaldo publico cuyo link es </w:t>
+      </w:r>
+      <w:hyperlink r:id="rId12" w:history="1">
+        <w:r>
+          <w:rPr>
+            <w:rStyle w:val="Hipervnculo"/>
+            <w:rFonts w:ascii="Open Sans" w:hAnsi="Open Sans" w:cs="Open Sans"/>
+            <w:sz w:val="24"/>
+          </w:rPr>
+          <w:t>https://drive.google.com/open?id=1Qio6owAeb_zo_lDeyxhZdgEdff-2sx9w</w:t>
+        </w:r>
+      </w:hyperlink>
+      <w:r>
+        <w:rPr>
+          <w:rFonts w:ascii="Open Sans" w:hAnsi="Open Sans" w:cs="Open Sans"/>
+          <w:sz w:val="24"/>
+        </w:rPr>
+        <w:t xml:space="preserve"> </w:t>
       </w:r>
       <w:bookmarkStart w:id="9" w:name="_GoBack"/>
       <w:bookmarkEnd w:id="9"/>
-      <w:r>
-        <w:rPr>
-          <w:rFonts w:ascii="Open Sans" w:hAnsi="Open Sans" w:cs="Open Sans"/>
-          <w:sz w:val="24"/>
-        </w:rPr>
-        <w:t>a confederación que no sea UEFA, si eso ocurre se deberá repetir la simulación hasta que tenga éxito. Luego de haber mejorado el algoritmo logramos reducir el promedio de errores hasta 4 ± 2</w:t>
-      </w:r>
-      <w:r>
-        <w:rPr>
-          <w:rFonts w:ascii="Open Sans" w:hAnsi="Open Sans" w:cs="Open Sans"/>
-          <w:sz w:val="24"/>
-        </w:rPr>
-        <w:t xml:space="preserve"> </w:t>
-      </w:r>
-      <w:r>
-        <w:rPr>
-          <w:rFonts w:ascii="Open Sans" w:hAnsi="Open Sans" w:cs="Open Sans"/>
-          <w:sz w:val="24"/>
-        </w:rPr>
-        <w:t xml:space="preserve"> </w:t>
-      </w:r>
-      <w:r>
-        <w:rPr>
-          <w:rFonts w:ascii="Open Sans" w:hAnsi="Open Sans" w:cs="Open Sans"/>
-          <w:sz w:val="24"/>
-        </w:rPr>
-        <w:t>.</w:t>
-      </w:r>
     </w:p>
     <w:sectPr>
-      <w:footerReference w:type="default" r:id="rId12"/>
+      <w:footerReference w:type="default" r:id="rId13"/>
       <w:pgSz w:w="11906" w:h="16838"/>
       <w:pgMar w:top="624" w:right="680" w:bottom="680" w:left="680" w:header="708" w:footer="708" w:gutter="0"/>
       <w:cols w:space="708"/>
@@ -3794,7 +4229,7 @@
 </file>
 
 <file path=word/endnotes.xml><?xml version="1.0" encoding="utf-8"?>
-<w:endnotes xmlns:wpc="http://schemas.microsoft.com/office/word/2010/wordprocessingCanvas" xmlns:cx="http://schemas.microsoft.com/office/drawing/2014/chartex" xmlns:mc="http://schemas.openxmlformats.org/markup-compatibility/2006" xmlns:o="urn:schemas-microsoft-com:office:office" xmlns:r="http://schemas.openxmlformats.org/officeDocument/2006/relationships" xmlns:m="http://schemas.openxmlformats.org/officeDocument/2006/math" xmlns:v="urn:schemas-microsoft-com:vml" xmlns:wp14="http://schemas.microsoft.com/office/word/2010/wordprocessingDrawing" xmlns:wp="http://schemas.openxmlformats.org/drawingml/2006/wordprocessingDrawing" xmlns:w10="urn:schemas-microsoft-com:office:word" xmlns:w="http://schemas.openxmlformats.org/wordprocessingml/2006/main" xmlns:w14="http://schemas.microsoft.com/office/word/2010/wordml" xmlns:w15="http://schemas.microsoft.com/office/word/2012/wordml" xmlns:w16se="http://schemas.microsoft.com/office/word/2015/wordml/symex" xmlns:wpg="http://schemas.microsoft.com/office/word/2010/wordprocessingGroup" xmlns:wpi="http://schemas.microsoft.com/office/word/2010/wordprocessingInk" xmlns:wne="http://schemas.microsoft.com/office/word/2006/wordml" xmlns:wps="http://schemas.microsoft.com/office/word/2010/wordprocessingShape" mc:Ignorable="w14 w15 w16se wp14">
+<w:endnotes xmlns:wpc="http://schemas.microsoft.com/office/word/2010/wordprocessingCanvas" xmlns:cx="http://schemas.microsoft.com/office/drawing/2014/chartex" xmlns:cx1="http://schemas.microsoft.com/office/drawing/2015/9/8/chartex" xmlns:cx2="http://schemas.microsoft.com/office/drawing/2015/10/21/chartex" xmlns:cx3="http://schemas.microsoft.com/office/drawing/2016/5/9/chartex" xmlns:cx4="http://schemas.microsoft.com/office/drawing/2016/5/10/chartex" xmlns:cx5="http://schemas.microsoft.com/office/drawing/2016/5/11/chartex" xmlns:cx6="http://schemas.microsoft.com/office/drawing/2016/5/12/chartex" xmlns:cx7="http://schemas.microsoft.com/office/drawing/2016/5/13/chartex" xmlns:cx8="http://schemas.microsoft.com/office/drawing/2016/5/14/chartex" xmlns:mc="http://schemas.openxmlformats.org/markup-compatibility/2006" xmlns:aink="http://schemas.microsoft.com/office/drawing/2016/ink" xmlns:am3d="http://schemas.microsoft.com/office/drawing/2017/model3d" xmlns:o="urn:schemas-microsoft-com:office:office" xmlns:r="http://schemas.openxmlformats.org/officeDocument/2006/relationships" xmlns:m="http://schemas.openxmlformats.org/officeDocument/2006/math" xmlns:v="urn:schemas-microsoft-com:vml" xmlns:wp14="http://schemas.microsoft.com/office/word/2010/wordprocessingDrawing" xmlns:wp="http://schemas.openxmlformats.org/drawingml/2006/wordprocessingDrawing" xmlns:w10="urn:schemas-microsoft-com:office:word" xmlns:w="http://schemas.openxmlformats.org/wordprocessingml/2006/main" xmlns:w14="http://schemas.microsoft.com/office/word/2010/wordml" xmlns:w15="http://schemas.microsoft.com/office/word/2012/wordml" xmlns:w16cid="http://schemas.microsoft.com/office/word/2016/wordml/cid" xmlns:w16se="http://schemas.microsoft.com/office/word/2015/wordml/symex" xmlns:wpg="http://schemas.microsoft.com/office/word/2010/wordprocessingGroup" xmlns:wpi="http://schemas.microsoft.com/office/word/2010/wordprocessingInk" xmlns:wne="http://schemas.microsoft.com/office/word/2006/wordml" xmlns:wps="http://schemas.microsoft.com/office/word/2010/wordprocessingShape" mc:Ignorable="w14 w15 w16se w16cid wp14">
   <w:endnote w:type="separator" w:id="-1">
     <w:p>
       <w:pPr>
@@ -3819,7 +4254,7 @@
 </file>
 
 <file path=word/footer1.xml><?xml version="1.0" encoding="utf-8"?>
-<w:ftr xmlns:wpc="http://schemas.microsoft.com/office/word/2010/wordprocessingCanvas" xmlns:cx="http://schemas.microsoft.com/office/drawing/2014/chartex" xmlns:mc="http://schemas.openxmlformats.org/markup-compatibility/2006" xmlns:o="urn:schemas-microsoft-com:office:office" xmlns:r="http://schemas.openxmlformats.org/officeDocument/2006/relationships" xmlns:m="http://schemas.openxmlformats.org/officeDocument/2006/math" xmlns:v="urn:schemas-microsoft-com:vml" xmlns:wp14="http://schemas.microsoft.com/office/word/2010/wordprocessingDrawing" xmlns:wp="http://schemas.openxmlformats.org/drawingml/2006/wordprocessingDrawing" xmlns:w10="urn:schemas-microsoft-com:office:word" xmlns:w="http://schemas.openxmlformats.org/wordprocessingml/2006/main" xmlns:w14="http://schemas.microsoft.com/office/word/2010/wordml" xmlns:w15="http://schemas.microsoft.com/office/word/2012/wordml" xmlns:w16se="http://schemas.microsoft.com/office/word/2015/wordml/symex" xmlns:wpg="http://schemas.microsoft.com/office/word/2010/wordprocessingGroup" xmlns:wpi="http://schemas.microsoft.com/office/word/2010/wordprocessingInk" xmlns:wne="http://schemas.microsoft.com/office/word/2006/wordml" xmlns:wps="http://schemas.microsoft.com/office/word/2010/wordprocessingShape" mc:Ignorable="w14 w15 w16se wp14">
+<w:ftr xmlns:wpc="http://schemas.microsoft.com/office/word/2010/wordprocessingCanvas" xmlns:cx="http://schemas.microsoft.com/office/drawing/2014/chartex" xmlns:cx1="http://schemas.microsoft.com/office/drawing/2015/9/8/chartex" xmlns:cx2="http://schemas.microsoft.com/office/drawing/2015/10/21/chartex" xmlns:cx3="http://schemas.microsoft.com/office/drawing/2016/5/9/chartex" xmlns:cx4="http://schemas.microsoft.com/office/drawing/2016/5/10/chartex" xmlns:cx5="http://schemas.microsoft.com/office/drawing/2016/5/11/chartex" xmlns:cx6="http://schemas.microsoft.com/office/drawing/2016/5/12/chartex" xmlns:cx7="http://schemas.microsoft.com/office/drawing/2016/5/13/chartex" xmlns:cx8="http://schemas.microsoft.com/office/drawing/2016/5/14/chartex" xmlns:mc="http://schemas.openxmlformats.org/markup-compatibility/2006" xmlns:aink="http://schemas.microsoft.com/office/drawing/2016/ink" xmlns:am3d="http://schemas.microsoft.com/office/drawing/2017/model3d" xmlns:o="urn:schemas-microsoft-com:office:office" xmlns:r="http://schemas.openxmlformats.org/officeDocument/2006/relationships" xmlns:m="http://schemas.openxmlformats.org/officeDocument/2006/math" xmlns:v="urn:schemas-microsoft-com:vml" xmlns:wp14="http://schemas.microsoft.com/office/word/2010/wordprocessingDrawing" xmlns:wp="http://schemas.openxmlformats.org/drawingml/2006/wordprocessingDrawing" xmlns:w10="urn:schemas-microsoft-com:office:word" xmlns:w="http://schemas.openxmlformats.org/wordprocessingml/2006/main" xmlns:w14="http://schemas.microsoft.com/office/word/2010/wordml" xmlns:w15="http://schemas.microsoft.com/office/word/2012/wordml" xmlns:w16cid="http://schemas.microsoft.com/office/word/2016/wordml/cid" xmlns:w16se="http://schemas.microsoft.com/office/word/2015/wordml/symex" xmlns:wpg="http://schemas.microsoft.com/office/word/2010/wordprocessingGroup" xmlns:wpi="http://schemas.microsoft.com/office/word/2010/wordprocessingInk" xmlns:wne="http://schemas.microsoft.com/office/word/2006/wordml" xmlns:wps="http://schemas.microsoft.com/office/word/2010/wordprocessingShape" mc:Ignorable="w14 w15 w16se w16cid wp14">
   <w:p>
     <w:pPr>
       <w:pStyle w:val="Piedepgina"/>
@@ -3905,7 +4340,7 @@
 </file>
 
 <file path=word/footnotes.xml><?xml version="1.0" encoding="utf-8"?>
-<w:footnotes xmlns:wpc="http://schemas.microsoft.com/office/word/2010/wordprocessingCanvas" xmlns:cx="http://schemas.microsoft.com/office/drawing/2014/chartex" xmlns:mc="http://schemas.openxmlformats.org/markup-compatibility/2006" xmlns:o="urn:schemas-microsoft-com:office:office" xmlns:r="http://schemas.openxmlformats.org/officeDocument/2006/relationships" xmlns:m="http://schemas.openxmlformats.org/officeDocument/2006/math" xmlns:v="urn:schemas-microsoft-com:vml" xmlns:wp14="http://schemas.microsoft.com/office/word/2010/wordprocessingDrawing" xmlns:wp="http://schemas.openxmlformats.org/drawingml/2006/wordprocessingDrawing" xmlns:w10="urn:schemas-microsoft-com:office:word" xmlns:w="http://schemas.openxmlformats.org/wordprocessingml/2006/main" xmlns:w14="http://schemas.microsoft.com/office/word/2010/wordml" xmlns:w15="http://schemas.microsoft.com/office/word/2012/wordml" xmlns:w16se="http://schemas.microsoft.com/office/word/2015/wordml/symex" xmlns:wpg="http://schemas.microsoft.com/office/word/2010/wordprocessingGroup" xmlns:wpi="http://schemas.microsoft.com/office/word/2010/wordprocessingInk" xmlns:wne="http://schemas.microsoft.com/office/word/2006/wordml" xmlns:wps="http://schemas.microsoft.com/office/word/2010/wordprocessingShape" mc:Ignorable="w14 w15 w16se wp14">
+<w:footnotes xmlns:wpc="http://schemas.microsoft.com/office/word/2010/wordprocessingCanvas" xmlns:cx="http://schemas.microsoft.com/office/drawing/2014/chartex" xmlns:cx1="http://schemas.microsoft.com/office/drawing/2015/9/8/chartex" xmlns:cx2="http://schemas.microsoft.com/office/drawing/2015/10/21/chartex" xmlns:cx3="http://schemas.microsoft.com/office/drawing/2016/5/9/chartex" xmlns:cx4="http://schemas.microsoft.com/office/drawing/2016/5/10/chartex" xmlns:cx5="http://schemas.microsoft.com/office/drawing/2016/5/11/chartex" xmlns:cx6="http://schemas.microsoft.com/office/drawing/2016/5/12/chartex" xmlns:cx7="http://schemas.microsoft.com/office/drawing/2016/5/13/chartex" xmlns:cx8="http://schemas.microsoft.com/office/drawing/2016/5/14/chartex" xmlns:mc="http://schemas.openxmlformats.org/markup-compatibility/2006" xmlns:aink="http://schemas.microsoft.com/office/drawing/2016/ink" xmlns:am3d="http://schemas.microsoft.com/office/drawing/2017/model3d" xmlns:o="urn:schemas-microsoft-com:office:office" xmlns:r="http://schemas.openxmlformats.org/officeDocument/2006/relationships" xmlns:m="http://schemas.openxmlformats.org/officeDocument/2006/math" xmlns:v="urn:schemas-microsoft-com:vml" xmlns:wp14="http://schemas.microsoft.com/office/word/2010/wordprocessingDrawing" xmlns:wp="http://schemas.openxmlformats.org/drawingml/2006/wordprocessingDrawing" xmlns:w10="urn:schemas-microsoft-com:office:word" xmlns:w="http://schemas.openxmlformats.org/wordprocessingml/2006/main" xmlns:w14="http://schemas.microsoft.com/office/word/2010/wordml" xmlns:w15="http://schemas.microsoft.com/office/word/2012/wordml" xmlns:w16cid="http://schemas.microsoft.com/office/word/2016/wordml/cid" xmlns:w16se="http://schemas.microsoft.com/office/word/2015/wordml/symex" xmlns:wpg="http://schemas.microsoft.com/office/word/2010/wordprocessingGroup" xmlns:wpi="http://schemas.microsoft.com/office/word/2010/wordprocessingInk" xmlns:wne="http://schemas.microsoft.com/office/word/2006/wordml" xmlns:wps="http://schemas.microsoft.com/office/word/2010/wordprocessingShape" mc:Ignorable="w14 w15 w16se w16cid wp14">
   <w:footnote w:type="separator" w:id="-1">
     <w:p>
       <w:pPr>
@@ -3930,7 +4365,7 @@
 </file>
 
 <file path=word/styles.xml><?xml version="1.0" encoding="utf-8"?>
-<w:styles xmlns:mc="http://schemas.openxmlformats.org/markup-compatibility/2006" xmlns:r="http://schemas.openxmlformats.org/officeDocument/2006/relationships" xmlns:w="http://schemas.openxmlformats.org/wordprocessingml/2006/main" xmlns:w14="http://schemas.microsoft.com/office/word/2010/wordml" xmlns:w15="http://schemas.microsoft.com/office/word/2012/wordml" xmlns:w16se="http://schemas.microsoft.com/office/word/2015/wordml/symex" mc:Ignorable="w14 w15 w16se">
+<w:styles xmlns:mc="http://schemas.openxmlformats.org/markup-compatibility/2006" xmlns:r="http://schemas.openxmlformats.org/officeDocument/2006/relationships" xmlns:w="http://schemas.openxmlformats.org/wordprocessingml/2006/main" xmlns:w14="http://schemas.microsoft.com/office/word/2010/wordml" xmlns:w15="http://schemas.microsoft.com/office/word/2012/wordml" xmlns:w16cid="http://schemas.microsoft.com/office/word/2016/wordml/cid" xmlns:w16se="http://schemas.microsoft.com/office/word/2015/wordml/symex" mc:Ignorable="w14 w15 w16se w16cid">
   <w:docDefaults>
     <w:rPrDefault>
       <w:rPr>
@@ -3946,7 +4381,7 @@
       </w:pPr>
     </w:pPrDefault>
   </w:docDefaults>
-  <w:latentStyles w:defLockedState="0" w:defUIPriority="99" w:defSemiHidden="0" w:defUnhideWhenUsed="0" w:defQFormat="0" w:count="371">
+  <w:latentStyles w:defLockedState="0" w:defUIPriority="99" w:defSemiHidden="0" w:defUnhideWhenUsed="0" w:defQFormat="0" w:count="375">
     <w:lsdException w:name="Normal" w:uiPriority="0" w:qFormat="1"/>
     <w:lsdException w:name="heading 1" w:uiPriority="9" w:qFormat="1"/>
     <w:lsdException w:name="heading 2" w:semiHidden="1" w:uiPriority="9" w:unhideWhenUsed="1" w:qFormat="1"/>
@@ -4052,7 +4487,6 @@
     <w:lsdException w:name="HTML Sample" w:semiHidden="1" w:unhideWhenUsed="1"/>
     <w:lsdException w:name="HTML Typewriter" w:semiHidden="1" w:unhideWhenUsed="1"/>
     <w:lsdException w:name="HTML Variable" w:semiHidden="1" w:unhideWhenUsed="1"/>
-    <w:lsdException w:name="Normal Table" w:semiHidden="1" w:unhideWhenUsed="1"/>
     <w:lsdException w:name="annotation subject" w:semiHidden="1" w:unhideWhenUsed="1"/>
     <w:lsdException w:name="No List" w:semiHidden="1" w:unhideWhenUsed="1"/>
     <w:lsdException w:name="Outline List 1" w:semiHidden="1" w:unhideWhenUsed="1"/>
@@ -4096,10 +4530,8 @@
     <w:lsdException w:name="Table Elegant" w:semiHidden="1" w:unhideWhenUsed="1"/>
     <w:lsdException w:name="Table Professional" w:semiHidden="1" w:unhideWhenUsed="1"/>
     <w:lsdException w:name="Table Subtle 1" w:semiHidden="1" w:unhideWhenUsed="1"/>
-    <w:lsdException w:name="Table Subtle 2" w:semiHidden="1" w:unhideWhenUsed="1"/>
     <w:lsdException w:name="Table Web 1" w:semiHidden="1" w:unhideWhenUsed="1"/>
     <w:lsdException w:name="Table Web 2" w:semiHidden="1" w:unhideWhenUsed="1"/>
-    <w:lsdException w:name="Table Web 3" w:semiHidden="1" w:unhideWhenUsed="1"/>
     <w:lsdException w:name="Balloon Text" w:semiHidden="1" w:unhideWhenUsed="1"/>
     <w:lsdException w:name="Table Grid" w:uiPriority="39"/>
     <w:lsdException w:name="Table Theme" w:semiHidden="1" w:unhideWhenUsed="1"/>
@@ -4318,6 +4750,10 @@
     <w:lsdException w:name="List Table 5 Dark Accent 6" w:uiPriority="50"/>
     <w:lsdException w:name="List Table 6 Colorful Accent 6" w:uiPriority="51"/>
     <w:lsdException w:name="List Table 7 Colorful Accent 6" w:uiPriority="52"/>
+    <w:lsdException w:name="Mention" w:semiHidden="1" w:unhideWhenUsed="1"/>
+    <w:lsdException w:name="Smart Hyperlink" w:semiHidden="1" w:unhideWhenUsed="1"/>
+    <w:lsdException w:name="Hashtag" w:semiHidden="1" w:unhideWhenUsed="1"/>
+    <w:lsdException w:name="Unresolved Mention" w:semiHidden="1" w:unhideWhenUsed="1"/>
   </w:latentStyles>
   <w:style w:type="paragraph" w:default="1" w:styleId="Normal">
     <w:name w:val="Normal"/>
@@ -4347,6 +4783,7 @@
   <w:style w:type="character" w:default="1" w:styleId="Fuentedeprrafopredeter">
     <w:name w:val="Default Paragraph Font"/>
     <w:uiPriority w:val="1"/>
+    <w:semiHidden/>
     <w:unhideWhenUsed/>
   </w:style>
   <w:style w:type="table" w:default="1" w:styleId="Tablanormal">
@@ -4463,6 +4900,18 @@
     <w:rPr>
       <w:color w:val="0563C1" w:themeColor="hyperlink"/>
       <w:u w:val="single"/>
+    </w:rPr>
+  </w:style>
+  <w:style w:type="character" w:styleId="Mencinsinresolver">
+    <w:name w:val="Unresolved Mention"/>
+    <w:basedOn w:val="Fuentedeprrafopredeter"/>
+    <w:uiPriority w:val="99"/>
+    <w:semiHidden/>
+    <w:unhideWhenUsed/>
+    <w:rsid w:val="00CC52FA"/>
+    <w:rPr>
+      <w:color w:val="605E5C"/>
+      <w:shd w:val="clear" w:color="auto" w:fill="E1DFDD"/>
     </w:rPr>
   </w:style>
 </w:styles>
@@ -4734,7 +5183,7 @@
 </file>
 
 <file path=customXml/itemProps1.xml><?xml version="1.0" encoding="utf-8"?>
-<ds:datastoreItem xmlns:ds="http://schemas.openxmlformats.org/officeDocument/2006/customXml" ds:itemID="{D0A57FD1-A87B-4559-B6AC-453C65F3EB5B}">
+<ds:datastoreItem xmlns:ds="http://schemas.openxmlformats.org/officeDocument/2006/customXml" ds:itemID="{E354C39F-DF6F-4343-9086-49A937201919}">
   <ds:schemaRefs>
     <ds:schemaRef ds:uri="http://schemas.openxmlformats.org/officeDocument/2006/bibliography"/>
   </ds:schemaRefs>

</xml_diff>